<commit_message>
fixed templated patrole data
</commit_message>
<xml_diff>
--- a/Шаблон задания на патрулирование.docx
+++ b/Шаблон задания на патрулирование.docx
@@ -699,51 +699,7 @@
           <w:sz w:val="28"/>
           <w:shd w:fill="auto" w:val="clear"/>
         </w:rPr>
-        <w:t xml:space="preserve">в ____</w:t>
-      </w:r>
-      <w:r>
-        <w:rPr>
-          <w:rFonts w:ascii="Times New Roman" w:hAnsi="Times New Roman" w:cs="Times New Roman" w:eastAsia="Times New Roman"/>
-          <w:color w:val="auto"/>
-          <w:spacing w:val="0"/>
-          <w:position w:val="0"/>
-          <w:sz w:val="28"/>
-          <w:shd w:fill="auto" w:val="clear"/>
-        </w:rPr>
-        <w:t xml:space="preserve"> </w:t>
-      </w:r>
-      <w:r>
-        <w:rPr>
-          <w:rFonts w:ascii="Times New Roman" w:hAnsi="Times New Roman" w:cs="Times New Roman" w:eastAsia="Times New Roman"/>
-          <w:color w:val="auto"/>
-          <w:spacing w:val="0"/>
-          <w:position w:val="0"/>
-          <w:sz w:val="28"/>
-          <w:shd w:fill="auto" w:val="clear"/>
-        </w:rPr>
-        <w:t xml:space="preserve">часов _______</w:t>
-      </w:r>
-      <w:r>
-        <w:rPr>
-          <w:rFonts w:ascii="Times New Roman" w:hAnsi="Times New Roman" w:cs="Times New Roman" w:eastAsia="Times New Roman"/>
-          <w:color w:val="auto"/>
-          <w:spacing w:val="0"/>
-          <w:position w:val="0"/>
-          <w:sz w:val="28"/>
-          <w:shd w:fill="auto" w:val="clear"/>
-        </w:rPr>
-        <w:t xml:space="preserve"> </w:t>
-      </w:r>
-      <w:r>
-        <w:rPr>
-          <w:rFonts w:ascii="Times New Roman" w:hAnsi="Times New Roman" w:cs="Times New Roman" w:eastAsia="Times New Roman"/>
-          <w:color w:val="auto"/>
-          <w:spacing w:val="0"/>
-          <w:position w:val="0"/>
-          <w:sz w:val="28"/>
-          <w:shd w:fill="auto" w:val="clear"/>
-        </w:rPr>
-        <w:t xml:space="preserve">минут </w:t>
+        <w:t xml:space="preserve">в ____ часов _______ минут </w:t>
       </w:r>
       <w:r>
         <w:rPr>
@@ -765,7 +721,7 @@
           <w:sz w:val="28"/>
           <w:shd w:fill="auto" w:val="clear"/>
         </w:rPr>
-        <w:t xml:space="preserve">года                      ______________</w:t>
+        <w:t xml:space="preserve">года                      ___________</w:t>
       </w:r>
     </w:p>
     <w:p>
@@ -832,51 +788,7 @@
           <w:sz w:val="28"/>
           <w:shd w:fill="auto" w:val="clear"/>
         </w:rPr>
-        <w:t xml:space="preserve">в ____</w:t>
-      </w:r>
-      <w:r>
-        <w:rPr>
-          <w:rFonts w:ascii="Times New Roman" w:hAnsi="Times New Roman" w:cs="Times New Roman" w:eastAsia="Times New Roman"/>
-          <w:color w:val="auto"/>
-          <w:spacing w:val="0"/>
-          <w:position w:val="0"/>
-          <w:sz w:val="28"/>
-          <w:shd w:fill="auto" w:val="clear"/>
-        </w:rPr>
-        <w:t xml:space="preserve"> </w:t>
-      </w:r>
-      <w:r>
-        <w:rPr>
-          <w:rFonts w:ascii="Times New Roman" w:hAnsi="Times New Roman" w:cs="Times New Roman" w:eastAsia="Times New Roman"/>
-          <w:color w:val="auto"/>
-          <w:spacing w:val="0"/>
-          <w:position w:val="0"/>
-          <w:sz w:val="28"/>
-          <w:shd w:fill="auto" w:val="clear"/>
-        </w:rPr>
-        <w:t xml:space="preserve">часов _______</w:t>
-      </w:r>
-      <w:r>
-        <w:rPr>
-          <w:rFonts w:ascii="Times New Roman" w:hAnsi="Times New Roman" w:cs="Times New Roman" w:eastAsia="Times New Roman"/>
-          <w:color w:val="auto"/>
-          <w:spacing w:val="0"/>
-          <w:position w:val="0"/>
-          <w:sz w:val="28"/>
-          <w:shd w:fill="auto" w:val="clear"/>
-        </w:rPr>
-        <w:t xml:space="preserve"> </w:t>
-      </w:r>
-      <w:r>
-        <w:rPr>
-          <w:rFonts w:ascii="Times New Roman" w:hAnsi="Times New Roman" w:cs="Times New Roman" w:eastAsia="Times New Roman"/>
-          <w:color w:val="auto"/>
-          <w:spacing w:val="0"/>
-          <w:position w:val="0"/>
-          <w:sz w:val="28"/>
-          <w:shd w:fill="auto" w:val="clear"/>
-        </w:rPr>
-        <w:t xml:space="preserve">минут </w:t>
+        <w:t xml:space="preserve">в ____ часов _______ минут </w:t>
       </w:r>
       <w:r>
         <w:rPr>
@@ -898,7 +810,7 @@
           <w:sz w:val="28"/>
           <w:shd w:fill="auto" w:val="clear"/>
         </w:rPr>
-        <w:t xml:space="preserve">года                       _____________</w:t>
+        <w:t xml:space="preserve">года                       __________</w:t>
       </w:r>
     </w:p>
     <w:p>

</xml_diff>